<commit_message>
0000895: Recherche : Date de validation L1 et L2
</commit_message>
<xml_diff>
--- a/GestVAE/DOCS/Création du fichier des extractions.docx
+++ b/GestVAE/DOCS/Création du fichier des extractions.docx
@@ -17,13 +17,8 @@
     </w:p>
     <w:p>
       <w:r>
-        <w:t xml:space="preserve">Onglet Données / Autres sources / Provenance </w:t>
-      </w:r>
-      <w:proofErr w:type="spellStart"/>
-      <w:r>
-        <w:t>SQLServeur</w:t>
-      </w:r>
-      <w:proofErr w:type="spellEnd"/>
+        <w:t>Onglet Données / Autres sources / Provenance SQLServeur</w:t>
+      </w:r>
     </w:p>
     <w:p>
       <w:r>
@@ -320,6 +315,7 @@
           <w:noProof/>
           <w:lang w:eastAsia="fr-FR"/>
         </w:rPr>
+        <w:lastRenderedPageBreak/>
         <mc:AlternateContent>
           <mc:Choice Requires="wps">
             <w:drawing>
@@ -846,17 +842,22 @@
     </w:p>
     <w:p>
       <w:r>
+        <w:lastRenderedPageBreak/>
         <w:t>RQ_L2_DOC</w:t>
       </w:r>
     </w:p>
     <w:p>
       <w:r>
         <w:t>RQ_L2_STAT</w:t>
+      </w:r>
+    </w:p>
+    <w:p>
+      <w:r>
+        <w:t>RQ_L2_MEMBRESJURY</w:t>
       </w:r>
     </w:p>
     <w:p/>
     <w:p>
-      <w:bookmarkStart w:id="0" w:name="_GoBack"/>
       <w:r>
         <w:rPr>
           <w:noProof/>
@@ -940,7 +941,6 @@
           </mc:Fallback>
         </mc:AlternateContent>
       </w:r>
-      <w:bookmarkEnd w:id="0"/>
       <w:r>
         <w:rPr>
           <w:noProof/>
@@ -1281,6 +1281,7 @@
           <w:noProof/>
           <w:lang w:eastAsia="fr-FR"/>
         </w:rPr>
+        <w:lastRenderedPageBreak/>
         <mc:AlternateContent>
           <mc:Choice Requires="wps">
             <w:drawing>
@@ -1487,16 +1488,13 @@
     <w:p/>
     <w:p>
       <w:r>
-        <w:t>Renommer la feuille RQ_L1_DOC, RQ_L2_</w:t>
-      </w:r>
-      <w:proofErr w:type="gramStart"/>
-      <w:r>
-        <w:t>DOC ,</w:t>
-      </w:r>
-      <w:proofErr w:type="gramEnd"/>
-      <w:r>
-        <w:t xml:space="preserve"> RQ_L1_STAT, RQ_L2_STAT</w:t>
-      </w:r>
+        <w:t>Renommer la feuille RQ_L1_DOC, RQ_L2_DOC , RQ_L1_STAT, RQ_L2_STAT</w:t>
+      </w:r>
+      <w:r>
+        <w:t>, RQ_L2_MEMBRESJURY</w:t>
+      </w:r>
+      <w:bookmarkStart w:id="0" w:name="_GoBack"/>
+      <w:bookmarkEnd w:id="0"/>
     </w:p>
     <w:p/>
     <w:p>

</xml_diff>

<commit_message>
BUILD V20241202  0001717: Maintenant 02/12/2024
</commit_message>
<xml_diff>
--- a/GestVAE/DOCS/Création du fichier des extractions.docx
+++ b/GestVAE/DOCS/Création du fichier des extractions.docx
@@ -1,6 +1,6 @@
 
 <file path=word/document.xml><?xml version="1.0" encoding="utf-8"?>
-<w:document xmlns:wpc="http://schemas.microsoft.com/office/word/2010/wordprocessingCanvas" xmlns:cx="http://schemas.microsoft.com/office/drawing/2014/chartex" xmlns:cx1="http://schemas.microsoft.com/office/drawing/2015/9/8/chartex" xmlns:cx2="http://schemas.microsoft.com/office/drawing/2015/10/21/chartex" xmlns:cx3="http://schemas.microsoft.com/office/drawing/2016/5/9/chartex" xmlns:cx4="http://schemas.microsoft.com/office/drawing/2016/5/10/chartex" xmlns:cx5="http://schemas.microsoft.com/office/drawing/2016/5/11/chartex" xmlns:cx6="http://schemas.microsoft.com/office/drawing/2016/5/12/chartex" xmlns:cx7="http://schemas.microsoft.com/office/drawing/2016/5/13/chartex" xmlns:cx8="http://schemas.microsoft.com/office/drawing/2016/5/14/chartex" xmlns:mc="http://schemas.openxmlformats.org/markup-compatibility/2006" xmlns:aink="http://schemas.microsoft.com/office/drawing/2016/ink" xmlns:am3d="http://schemas.microsoft.com/office/drawing/2017/model3d" xmlns:o="urn:schemas-microsoft-com:office:office" xmlns:r="http://schemas.openxmlformats.org/officeDocument/2006/relationships" xmlns:m="http://schemas.openxmlformats.org/officeDocument/2006/math" xmlns:v="urn:schemas-microsoft-com:vml" xmlns:wp14="http://schemas.microsoft.com/office/word/2010/wordprocessingDrawing" xmlns:wp="http://schemas.openxmlformats.org/drawingml/2006/wordprocessingDrawing" xmlns:w10="urn:schemas-microsoft-com:office:word" xmlns:w="http://schemas.openxmlformats.org/wordprocessingml/2006/main" xmlns:w14="http://schemas.microsoft.com/office/word/2010/wordml" xmlns:w15="http://schemas.microsoft.com/office/word/2012/wordml" xmlns:w16cid="http://schemas.microsoft.com/office/word/2016/wordml/cid" xmlns:w16se="http://schemas.microsoft.com/office/word/2015/wordml/symex" xmlns:wpg="http://schemas.microsoft.com/office/word/2010/wordprocessingGroup" xmlns:wpi="http://schemas.microsoft.com/office/word/2010/wordprocessingInk" xmlns:wne="http://schemas.microsoft.com/office/word/2006/wordml" xmlns:wps="http://schemas.microsoft.com/office/word/2010/wordprocessingShape" mc:Ignorable="w14 w15 w16se w16cid wp14">
+<w:document xmlns:wpc="http://schemas.microsoft.com/office/word/2010/wordprocessingCanvas" xmlns:cx="http://schemas.microsoft.com/office/drawing/2014/chartex" xmlns:cx1="http://schemas.microsoft.com/office/drawing/2015/9/8/chartex" xmlns:cx2="http://schemas.microsoft.com/office/drawing/2015/10/21/chartex" xmlns:cx3="http://schemas.microsoft.com/office/drawing/2016/5/9/chartex" xmlns:cx4="http://schemas.microsoft.com/office/drawing/2016/5/10/chartex" xmlns:cx5="http://schemas.microsoft.com/office/drawing/2016/5/11/chartex" xmlns:cx6="http://schemas.microsoft.com/office/drawing/2016/5/12/chartex" xmlns:cx7="http://schemas.microsoft.com/office/drawing/2016/5/13/chartex" xmlns:cx8="http://schemas.microsoft.com/office/drawing/2016/5/14/chartex" xmlns:mc="http://schemas.openxmlformats.org/markup-compatibility/2006" xmlns:aink="http://schemas.microsoft.com/office/drawing/2016/ink" xmlns:am3d="http://schemas.microsoft.com/office/drawing/2017/model3d" xmlns:o="urn:schemas-microsoft-com:office:office" xmlns:oel="http://schemas.microsoft.com/office/2019/extlst" xmlns:r="http://schemas.openxmlformats.org/officeDocument/2006/relationships" xmlns:m="http://schemas.openxmlformats.org/officeDocument/2006/math" xmlns:v="urn:schemas-microsoft-com:vml" xmlns:wp14="http://schemas.microsoft.com/office/word/2010/wordprocessingDrawing" xmlns:wp="http://schemas.openxmlformats.org/drawingml/2006/wordprocessingDrawing" xmlns:w10="urn:schemas-microsoft-com:office:word" xmlns:w="http://schemas.openxmlformats.org/wordprocessingml/2006/main" xmlns:w14="http://schemas.microsoft.com/office/word/2010/wordml" xmlns:w15="http://schemas.microsoft.com/office/word/2012/wordml" xmlns:w16cex="http://schemas.microsoft.com/office/word/2018/wordml/cex" xmlns:w16cid="http://schemas.microsoft.com/office/word/2016/wordml/cid" xmlns:w16="http://schemas.microsoft.com/office/word/2018/wordml" xmlns:w16sdtdh="http://schemas.microsoft.com/office/word/2020/wordml/sdtdatahash" xmlns:w16se="http://schemas.microsoft.com/office/word/2015/wordml/symex" xmlns:wpg="http://schemas.microsoft.com/office/word/2010/wordprocessingGroup" xmlns:wpi="http://schemas.microsoft.com/office/word/2010/wordprocessingInk" xmlns:wne="http://schemas.microsoft.com/office/word/2006/wordml" xmlns:wps="http://schemas.microsoft.com/office/word/2010/wordprocessingShape" mc:Ignorable="w14 w15 w16se w16cid w16 w16cex w16sdtdh wp14">
   <w:body>
     <w:p>
       <w:pPr>
@@ -17,8 +17,13 @@
     </w:p>
     <w:p>
       <w:r>
-        <w:t>Onglet Données / Autres sources / Provenance SQLServeur</w:t>
-      </w:r>
+        <w:t xml:space="preserve">Onglet Données / Autres sources / Provenance </w:t>
+      </w:r>
+      <w:proofErr w:type="spellStart"/>
+      <w:r>
+        <w:t>SQLServeur</w:t>
+      </w:r>
+      <w:proofErr w:type="spellEnd"/>
     </w:p>
     <w:p>
       <w:r>
@@ -29,7 +34,7 @@
         <mc:AlternateContent>
           <mc:Choice Requires="wps">
             <w:drawing>
-              <wp:anchor distT="0" distB="0" distL="114300" distR="114300" simplePos="0" relativeHeight="251663360" behindDoc="0" locked="0" layoutInCell="1" allowOverlap="1" wp14:anchorId="2483B0B5" wp14:editId="6B1ED237">
+              <wp:anchor distT="0" distB="0" distL="114300" distR="114300" simplePos="0" relativeHeight="251663360" behindDoc="0" locked="0" layoutInCell="1" allowOverlap="1" wp14:anchorId="6425DC26" wp14:editId="1B7B9804">
                 <wp:simplePos x="0" y="0"/>
                 <wp:positionH relativeFrom="column">
                   <wp:posOffset>1043305</wp:posOffset>
@@ -112,7 +117,7 @@
         <mc:AlternateContent>
           <mc:Choice Requires="wps">
             <w:drawing>
-              <wp:anchor distT="0" distB="0" distL="114300" distR="114300" simplePos="0" relativeHeight="251661312" behindDoc="0" locked="0" layoutInCell="1" allowOverlap="1" wp14:anchorId="1873663E" wp14:editId="1E261F7C">
+              <wp:anchor distT="0" distB="0" distL="114300" distR="114300" simplePos="0" relativeHeight="251661312" behindDoc="0" locked="0" layoutInCell="1" allowOverlap="1" wp14:anchorId="6F838EBE" wp14:editId="2507FF31">
                 <wp:simplePos x="0" y="0"/>
                 <wp:positionH relativeFrom="column">
                   <wp:posOffset>852805</wp:posOffset>
@@ -192,7 +197,7 @@
         <mc:AlternateContent>
           <mc:Choice Requires="wps">
             <w:drawing>
-              <wp:anchor distT="0" distB="0" distL="114300" distR="114300" simplePos="0" relativeHeight="251659264" behindDoc="0" locked="0" layoutInCell="1" allowOverlap="1" wp14:anchorId="37928C0C" wp14:editId="0C138473">
+              <wp:anchor distT="0" distB="0" distL="114300" distR="114300" simplePos="0" relativeHeight="251659264" behindDoc="0" locked="0" layoutInCell="1" allowOverlap="1" wp14:anchorId="3ED5D17E" wp14:editId="2BD2AEAF">
                 <wp:simplePos x="0" y="0"/>
                 <wp:positionH relativeFrom="column">
                   <wp:posOffset>2967355</wp:posOffset>
@@ -267,7 +272,7 @@
           <w:lang w:eastAsia="fr-FR"/>
         </w:rPr>
         <w:drawing>
-          <wp:inline distT="0" distB="0" distL="0" distR="0" wp14:anchorId="63CCEC51" wp14:editId="4792D6A3">
+          <wp:inline distT="0" distB="0" distL="0" distR="0" wp14:anchorId="4C84363B" wp14:editId="07215A4A">
             <wp:extent cx="5760720" cy="4117340"/>
             <wp:effectExtent l="0" t="0" r="0" b="0"/>
             <wp:docPr id="1" name="Image 1"/>
@@ -319,7 +324,7 @@
         <mc:AlternateContent>
           <mc:Choice Requires="wps">
             <w:drawing>
-              <wp:anchor distT="0" distB="0" distL="114300" distR="114300" simplePos="0" relativeHeight="251668480" behindDoc="0" locked="0" layoutInCell="1" allowOverlap="1" wp14:anchorId="305C2891" wp14:editId="5A8D0117">
+              <wp:anchor distT="0" distB="0" distL="114300" distR="114300" simplePos="0" relativeHeight="251668480" behindDoc="0" locked="0" layoutInCell="1" allowOverlap="1" wp14:anchorId="25918F18" wp14:editId="5C2B46C3">
                 <wp:simplePos x="0" y="0"/>
                 <wp:positionH relativeFrom="column">
                   <wp:posOffset>1538605</wp:posOffset>
@@ -385,11 +390,11 @@
           </mc:Choice>
           <mc:Fallback>
             <w:pict>
-              <v:shapetype w14:anchorId="305C2891" id="_x0000_t202" coordsize="21600,21600" o:spt="202" path="m,l,21600r21600,l21600,xe">
+              <v:shapetype w14:anchorId="25918F18" id="_x0000_t202" coordsize="21600,21600" o:spt="202" path="m,l,21600r21600,l21600,xe">
                 <v:stroke joinstyle="miter"/>
                 <v:path gradientshapeok="t" o:connecttype="rect"/>
               </v:shapetype>
-              <v:shape id="Zone de texte 9" o:spid="_x0000_s1026" type="#_x0000_t202" style="position:absolute;margin-left:121.15pt;margin-top:197.65pt;width:95.25pt;height:22.5pt;z-index:251668480;visibility:visible;mso-wrap-style:square;mso-width-percent:0;mso-height-percent:0;mso-wrap-distance-left:9pt;mso-wrap-distance-top:0;mso-wrap-distance-right:9pt;mso-wrap-distance-bottom:0;mso-position-horizontal:absolute;mso-position-horizontal-relative:text;mso-position-vertical:absolute;mso-position-vertical-relative:text;mso-width-percent:0;mso-height-percent:0;mso-width-relative:margin;mso-height-relative:margin;v-text-anchor:top" o:gfxdata="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" fillcolor="white [3201]" strokeweight=".5pt">
+              <v:shape id="Zone de texte 9" o:spid="_x0000_s1026" type="#_x0000_t202" style="position:absolute;margin-left:121.15pt;margin-top:197.65pt;width:95.25pt;height:22.5pt;z-index:251668480;visibility:visible;mso-wrap-style:square;mso-width-percent:0;mso-height-percent:0;mso-wrap-distance-left:9pt;mso-wrap-distance-top:0;mso-wrap-distance-right:9pt;mso-wrap-distance-bottom:0;mso-position-horizontal:absolute;mso-position-horizontal-relative:text;mso-position-vertical:absolute;mso-position-vertical-relative:text;mso-width-percent:0;mso-height-percent:0;mso-width-relative:margin;mso-height-relative:margin;v-text-anchor:top" o:gfxdata="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" fillcolor="white [3201]" strokeweight=".5pt">
                 <v:textbox>
                   <w:txbxContent>
                     <w:p>
@@ -415,7 +420,7 @@
         <mc:AlternateContent>
           <mc:Choice Requires="wps">
             <w:drawing>
-              <wp:anchor distT="0" distB="0" distL="114300" distR="114300" simplePos="0" relativeHeight="251670528" behindDoc="0" locked="0" layoutInCell="1" allowOverlap="1" wp14:anchorId="1A8C2A36" wp14:editId="0E3C0A19">
+              <wp:anchor distT="0" distB="0" distL="114300" distR="114300" simplePos="0" relativeHeight="251670528" behindDoc="0" locked="0" layoutInCell="1" allowOverlap="1" wp14:anchorId="034685C7" wp14:editId="4386DC17">
                 <wp:simplePos x="0" y="0"/>
                 <wp:positionH relativeFrom="column">
                   <wp:posOffset>3186430</wp:posOffset>
@@ -498,7 +503,7 @@
         <mc:AlternateContent>
           <mc:Choice Requires="wps">
             <w:drawing>
-              <wp:anchor distT="0" distB="0" distL="114300" distR="114300" simplePos="0" relativeHeight="251667456" behindDoc="0" locked="0" layoutInCell="1" allowOverlap="1" wp14:anchorId="6E6FB4F5" wp14:editId="4E7E0088">
+              <wp:anchor distT="0" distB="0" distL="114300" distR="114300" simplePos="0" relativeHeight="251667456" behindDoc="0" locked="0" layoutInCell="1" allowOverlap="1" wp14:anchorId="27B62C0F" wp14:editId="12C513CB">
                 <wp:simplePos x="0" y="0"/>
                 <wp:positionH relativeFrom="column">
                   <wp:posOffset>167005</wp:posOffset>
@@ -581,7 +586,7 @@
         <mc:AlternateContent>
           <mc:Choice Requires="wps">
             <w:drawing>
-              <wp:anchor distT="0" distB="0" distL="114300" distR="114300" simplePos="0" relativeHeight="251665408" behindDoc="0" locked="0" layoutInCell="1" allowOverlap="1" wp14:anchorId="52E7400A" wp14:editId="0C90A949">
+              <wp:anchor distT="0" distB="0" distL="114300" distR="114300" simplePos="0" relativeHeight="251665408" behindDoc="0" locked="0" layoutInCell="1" allowOverlap="1" wp14:anchorId="2D950C25" wp14:editId="49FFA029">
                 <wp:simplePos x="0" y="0"/>
                 <wp:positionH relativeFrom="column">
                   <wp:posOffset>24130</wp:posOffset>
@@ -662,7 +667,7 @@
           <w:lang w:eastAsia="fr-FR"/>
         </w:rPr>
         <w:drawing>
-          <wp:inline distT="0" distB="0" distL="0" distR="0" wp14:anchorId="24BB0D58" wp14:editId="36FBA8CF">
+          <wp:inline distT="0" distB="0" distL="0" distR="0" wp14:anchorId="6EB031FD" wp14:editId="787AA2BB">
             <wp:extent cx="4943475" cy="3495675"/>
             <wp:effectExtent l="0" t="0" r="9525" b="9525"/>
             <wp:docPr id="6" name="Image 6"/>
@@ -707,7 +712,7 @@
         <mc:AlternateContent>
           <mc:Choice Requires="wps">
             <w:drawing>
-              <wp:anchor distT="0" distB="0" distL="114300" distR="114300" simplePos="0" relativeHeight="251672576" behindDoc="0" locked="0" layoutInCell="1" allowOverlap="1" wp14:anchorId="3BC4515A" wp14:editId="7571B6F2">
+              <wp:anchor distT="0" distB="0" distL="114300" distR="114300" simplePos="0" relativeHeight="251672576" behindDoc="0" locked="0" layoutInCell="1" allowOverlap="1" wp14:anchorId="13C1C876" wp14:editId="0C341955">
                 <wp:simplePos x="0" y="0"/>
                 <wp:positionH relativeFrom="column">
                   <wp:posOffset>4167505</wp:posOffset>
@@ -788,7 +793,7 @@
           <w:lang w:eastAsia="fr-FR"/>
         </w:rPr>
         <w:drawing>
-          <wp:inline distT="0" distB="0" distL="0" distR="0" wp14:anchorId="2684462C" wp14:editId="3B84BAF6">
+          <wp:inline distT="0" distB="0" distL="0" distR="0" wp14:anchorId="45BC89C7" wp14:editId="6CFE5E19">
             <wp:extent cx="5133975" cy="4067175"/>
             <wp:effectExtent l="0" t="0" r="9525" b="9525"/>
             <wp:docPr id="11" name="Image 11"/>
@@ -834,26 +839,11 @@
       <w:r>
         <w:t>RQ_L1_DOC</w:t>
       </w:r>
-    </w:p>
-    <w:p>
-      <w:r>
-        <w:t>RQ_L1_STAT</w:t>
-      </w:r>
-    </w:p>
-    <w:p>
-      <w:r>
-        <w:lastRenderedPageBreak/>
-        <w:t>RQ_L2_DOC</w:t>
-      </w:r>
-    </w:p>
-    <w:p>
-      <w:r>
-        <w:t>RQ_L2_STAT</w:t>
-      </w:r>
-    </w:p>
-    <w:p>
-      <w:r>
-        <w:t>RQ_L2_MEMBRESJURY</w:t>
+      <w:r>
+        <w:t>, RQ_L2_DOC</w:t>
+      </w:r>
+      <w:r>
+        <w:t>, RQ_ATTESTATION, L2_MEMBRES_JURY</w:t>
       </w:r>
     </w:p>
     <w:p/>
@@ -863,10 +853,11 @@
           <w:noProof/>
           <w:lang w:eastAsia="fr-FR"/>
         </w:rPr>
+        <w:lastRenderedPageBreak/>
         <mc:AlternateContent>
           <mc:Choice Requires="wps">
             <w:drawing>
-              <wp:anchor distT="0" distB="0" distL="114300" distR="114300" simplePos="0" relativeHeight="251683840" behindDoc="0" locked="0" layoutInCell="1" allowOverlap="1" wp14:anchorId="6E4A7596" wp14:editId="398DDD33">
+              <wp:anchor distT="0" distB="0" distL="114300" distR="114300" simplePos="0" relativeHeight="251683840" behindDoc="0" locked="0" layoutInCell="1" allowOverlap="1" wp14:anchorId="756CD7DF" wp14:editId="6BA26A57">
                 <wp:simplePos x="0" y="0"/>
                 <wp:positionH relativeFrom="column">
                   <wp:posOffset>1419225</wp:posOffset>
@@ -949,7 +940,7 @@
         <mc:AlternateContent>
           <mc:Choice Requires="wps">
             <w:drawing>
-              <wp:anchor distT="0" distB="0" distL="114300" distR="114300" simplePos="0" relativeHeight="251681792" behindDoc="0" locked="0" layoutInCell="1" allowOverlap="1">
+              <wp:anchor distT="0" distB="0" distL="114300" distR="114300" simplePos="0" relativeHeight="251681792" behindDoc="0" locked="0" layoutInCell="1" allowOverlap="1" wp14:anchorId="50D66DD6" wp14:editId="4D4089AD">
                 <wp:simplePos x="0" y="0"/>
                 <wp:positionH relativeFrom="column">
                   <wp:posOffset>1724025</wp:posOffset>
@@ -1008,7 +999,7 @@
           </mc:Choice>
           <mc:Fallback>
             <w:pict>
-              <v:shape id="Zone de texte 19" o:spid="_x0000_s1027" type="#_x0000_t202" style="position:absolute;margin-left:135.75pt;margin-top:109.75pt;width:21.75pt;height:19.5pt;z-index:251681792;visibility:visible;mso-wrap-style:square;mso-width-percent:0;mso-height-percent:0;mso-wrap-distance-left:9pt;mso-wrap-distance-top:0;mso-wrap-distance-right:9pt;mso-wrap-distance-bottom:0;mso-position-horizontal:absolute;mso-position-horizontal-relative:text;mso-position-vertical:absolute;mso-position-vertical-relative:text;mso-width-percent:0;mso-height-percent:0;mso-width-relative:margin;mso-height-relative:margin;v-text-anchor:top" o:gfxdata="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" filled="f" stroked="f" strokeweight=".5pt">
+              <v:shape w14:anchorId="50D66DD6" id="Zone de texte 19" o:spid="_x0000_s1027" type="#_x0000_t202" style="position:absolute;margin-left:135.75pt;margin-top:109.75pt;width:21.75pt;height:19.5pt;z-index:251681792;visibility:visible;mso-wrap-style:square;mso-width-percent:0;mso-height-percent:0;mso-wrap-distance-left:9pt;mso-wrap-distance-top:0;mso-wrap-distance-right:9pt;mso-wrap-distance-bottom:0;mso-position-horizontal:absolute;mso-position-horizontal-relative:text;mso-position-vertical:absolute;mso-position-vertical-relative:text;mso-width-percent:0;mso-height-percent:0;mso-width-relative:margin;mso-height-relative:margin;v-text-anchor:top" o:gfxdata="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" filled="f" stroked="f" strokeweight=".5pt">
                 <v:textbox>
                   <w:txbxContent>
                     <w:p>
@@ -1031,7 +1022,7 @@
         <mc:AlternateContent>
           <mc:Choice Requires="wps">
             <w:drawing>
-              <wp:anchor distT="0" distB="0" distL="114300" distR="114300" simplePos="0" relativeHeight="251674624" behindDoc="0" locked="0" layoutInCell="1" allowOverlap="1" wp14:anchorId="6047BDEB" wp14:editId="3B4DD51C">
+              <wp:anchor distT="0" distB="0" distL="114300" distR="114300" simplePos="0" relativeHeight="251674624" behindDoc="0" locked="0" layoutInCell="1" allowOverlap="1" wp14:anchorId="3FEE9102" wp14:editId="3E3DC76D">
                 <wp:simplePos x="0" y="0"/>
                 <wp:positionH relativeFrom="column">
                   <wp:posOffset>4034155</wp:posOffset>
@@ -1112,7 +1103,7 @@
           <w:lang w:eastAsia="fr-FR"/>
         </w:rPr>
         <w:drawing>
-          <wp:inline distT="0" distB="0" distL="0" distR="0" wp14:anchorId="33F56CDD" wp14:editId="695E1E05">
+          <wp:inline distT="0" distB="0" distL="0" distR="0" wp14:anchorId="6318884C" wp14:editId="3F31B46F">
             <wp:extent cx="4924425" cy="4162425"/>
             <wp:effectExtent l="0" t="0" r="9525" b="9525"/>
             <wp:docPr id="12" name="Image 12"/>
@@ -1157,7 +1148,7 @@
         <mc:AlternateContent>
           <mc:Choice Requires="wps">
             <w:drawing>
-              <wp:anchor distT="0" distB="0" distL="114300" distR="114300" simplePos="0" relativeHeight="251676672" behindDoc="0" locked="0" layoutInCell="1" allowOverlap="1" wp14:anchorId="3A49EAD8" wp14:editId="40C335D0">
+              <wp:anchor distT="0" distB="0" distL="114300" distR="114300" simplePos="0" relativeHeight="251676672" behindDoc="0" locked="0" layoutInCell="1" allowOverlap="1" wp14:anchorId="70E3E495" wp14:editId="71C5154C">
                 <wp:simplePos x="0" y="0"/>
                 <wp:positionH relativeFrom="column">
                   <wp:posOffset>2081530</wp:posOffset>
@@ -1238,7 +1229,7 @@
           <w:lang w:eastAsia="fr-FR"/>
         </w:rPr>
         <w:drawing>
-          <wp:inline distT="0" distB="0" distL="0" distR="0" wp14:anchorId="1BF44222" wp14:editId="0499D677">
+          <wp:inline distT="0" distB="0" distL="0" distR="0" wp14:anchorId="30CEF77A" wp14:editId="0EF8C855">
             <wp:extent cx="5760720" cy="778510"/>
             <wp:effectExtent l="0" t="0" r="0" b="2540"/>
             <wp:docPr id="15" name="Image 15"/>
@@ -1281,11 +1272,10 @@
           <w:noProof/>
           <w:lang w:eastAsia="fr-FR"/>
         </w:rPr>
-        <w:lastRenderedPageBreak/>
         <mc:AlternateContent>
           <mc:Choice Requires="wps">
             <w:drawing>
-              <wp:anchor distT="0" distB="0" distL="114300" distR="114300" simplePos="0" relativeHeight="251680768" behindDoc="0" locked="0" layoutInCell="1" allowOverlap="1" wp14:anchorId="74DD99A9" wp14:editId="745CDF87">
+              <wp:anchor distT="0" distB="0" distL="114300" distR="114300" simplePos="0" relativeHeight="251680768" behindDoc="0" locked="0" layoutInCell="1" allowOverlap="1" wp14:anchorId="792A2384" wp14:editId="60A17976">
                 <wp:simplePos x="0" y="0"/>
                 <wp:positionH relativeFrom="column">
                   <wp:posOffset>233680</wp:posOffset>
@@ -1368,7 +1358,7 @@
         <mc:AlternateContent>
           <mc:Choice Requires="wps">
             <w:drawing>
-              <wp:anchor distT="0" distB="0" distL="114300" distR="114300" simplePos="0" relativeHeight="251678720" behindDoc="0" locked="0" layoutInCell="1" allowOverlap="1" wp14:anchorId="69A545C1" wp14:editId="0471E0B2">
+              <wp:anchor distT="0" distB="0" distL="114300" distR="114300" simplePos="0" relativeHeight="251678720" behindDoc="0" locked="0" layoutInCell="1" allowOverlap="1" wp14:anchorId="2DBD7D1C" wp14:editId="59755B76">
                 <wp:simplePos x="0" y="0"/>
                 <wp:positionH relativeFrom="column">
                   <wp:posOffset>2091055</wp:posOffset>
@@ -1449,7 +1439,7 @@
           <w:lang w:eastAsia="fr-FR"/>
         </w:rPr>
         <w:drawing>
-          <wp:inline distT="0" distB="0" distL="0" distR="0" wp14:anchorId="2D365285" wp14:editId="216D67C3">
+          <wp:inline distT="0" distB="0" distL="0" distR="0" wp14:anchorId="064291DE" wp14:editId="42E29683">
             <wp:extent cx="3762375" cy="2619375"/>
             <wp:effectExtent l="0" t="0" r="9525" b="9525"/>
             <wp:docPr id="17" name="Image 17"/>
@@ -1488,18 +1478,25 @@
     <w:p/>
     <w:p>
       <w:r>
-        <w:t>Renommer la feuille RQ_L1_DOC, RQ_L2_DOC , RQ_L1_STAT, RQ_L2_STAT</w:t>
-      </w:r>
-      <w:r>
-        <w:t>, RQ_L2_MEMBRESJURY</w:t>
-      </w:r>
-      <w:bookmarkStart w:id="0" w:name="_GoBack"/>
-      <w:bookmarkEnd w:id="0"/>
+        <w:t xml:space="preserve">Renommer la feuille RQ_L1_DOC, RQ_L2_DOC , </w:t>
+      </w:r>
+      <w:r>
+        <w:t xml:space="preserve">RQ_ATTESTATION, </w:t>
+      </w:r>
+      <w:r>
+        <w:t>L2_MEMBRESJURY</w:t>
+      </w:r>
     </w:p>
     <w:p/>
     <w:p>
       <w:r>
-        <w:t>Enregistrer le fichier sur GESTVAE en écrasant l’ancien</w:t>
+        <w:t xml:space="preserve">Enregistrer le fichier sur </w:t>
+      </w:r>
+      <w:r>
+        <w:t>le répertoire partagé de GESTVAE</w:t>
+      </w:r>
+      <w:r>
+        <w:t xml:space="preserve"> en écrasant l’ancien</w:t>
       </w:r>
     </w:p>
     <w:p/>
@@ -1520,7 +1517,7 @@
 </file>
 
 <file path=word/styles.xml><?xml version="1.0" encoding="utf-8"?>
-<w:styles xmlns:mc="http://schemas.openxmlformats.org/markup-compatibility/2006" xmlns:r="http://schemas.openxmlformats.org/officeDocument/2006/relationships" xmlns:w="http://schemas.openxmlformats.org/wordprocessingml/2006/main" xmlns:w14="http://schemas.microsoft.com/office/word/2010/wordml" xmlns:w15="http://schemas.microsoft.com/office/word/2012/wordml" xmlns:w16cid="http://schemas.microsoft.com/office/word/2016/wordml/cid" xmlns:w16se="http://schemas.microsoft.com/office/word/2015/wordml/symex" mc:Ignorable="w14 w15 w16se w16cid">
+<w:styles xmlns:mc="http://schemas.openxmlformats.org/markup-compatibility/2006" xmlns:r="http://schemas.openxmlformats.org/officeDocument/2006/relationships" xmlns:w="http://schemas.openxmlformats.org/wordprocessingml/2006/main" xmlns:w14="http://schemas.microsoft.com/office/word/2010/wordml" xmlns:w15="http://schemas.microsoft.com/office/word/2012/wordml" xmlns:w16cex="http://schemas.microsoft.com/office/word/2018/wordml/cex" xmlns:w16cid="http://schemas.microsoft.com/office/word/2016/wordml/cid" xmlns:w16="http://schemas.microsoft.com/office/word/2018/wordml" xmlns:w16sdtdh="http://schemas.microsoft.com/office/word/2020/wordml/sdtdatahash" xmlns:w16se="http://schemas.microsoft.com/office/word/2015/wordml/symex" mc:Ignorable="w14 w15 w16se w16cid w16 w16cex w16sdtdh">
   <w:docDefaults>
     <w:rPrDefault>
       <w:rPr>
@@ -1536,7 +1533,7 @@
       </w:pPr>
     </w:pPrDefault>
   </w:docDefaults>
-  <w:latentStyles w:defLockedState="0" w:defUIPriority="99" w:defSemiHidden="0" w:defUnhideWhenUsed="0" w:defQFormat="0" w:count="377">
+  <w:latentStyles w:defLockedState="0" w:defUIPriority="99" w:defSemiHidden="0" w:defUnhideWhenUsed="0" w:defQFormat="0" w:count="376">
     <w:lsdException w:name="Normal" w:uiPriority="0" w:qFormat="1"/>
     <w:lsdException w:name="heading 1" w:uiPriority="9" w:qFormat="1"/>
     <w:lsdException w:name="heading 2" w:semiHidden="1" w:uiPriority="9" w:unhideWhenUsed="1" w:qFormat="1"/>
@@ -1913,7 +1910,6 @@
     <w:lsdException w:name="Hashtag" w:semiHidden="1" w:unhideWhenUsed="1"/>
     <w:lsdException w:name="Unresolved Mention" w:semiHidden="1" w:unhideWhenUsed="1"/>
     <w:lsdException w:name="Smart Link" w:semiHidden="1" w:unhideWhenUsed="1"/>
-    <w:lsdException w:name="Smart Link Error" w:semiHidden="1" w:unhideWhenUsed="1"/>
   </w:latentStyles>
   <w:style w:type="paragraph" w:default="1" w:styleId="Normal">
     <w:name w:val="Normal"/>

</xml_diff>